<commit_message>
done part of notes of the village
</commit_message>
<xml_diff>
--- a/ref_1_word.docx
+++ b/ref_1_word.docx
@@ -386,7 +386,32 @@
       </w:r>
       <w:r>
         <w:lastRenderedPageBreak/>
-        <w:t>一般是指核心家庭原有配偶中有一方死亡或離去,或是父母雙亡的未婚子女。(2)</w:t>
+        <w:t>一般是指</w:t>
+      </w:r>
+      <w:bookmarkStart w:id="0" w:name="_Hlk65956965"/>
+      <w:r>
+        <w:rPr>
+          <w:highlight w:val="yellow"/>
+        </w:rPr>
+        <w:t>核心家庭原有配偶中有一方死亡或離去</w:t>
+      </w:r>
+      <w:bookmarkEnd w:id="0"/>
+      <w:r>
+        <w:rPr>
+          <w:highlight w:val="yellow"/>
+        </w:rPr>
+        <w:t>,或是</w:t>
+      </w:r>
+      <w:bookmarkStart w:id="1" w:name="_Hlk65956986"/>
+      <w:r>
+        <w:rPr>
+          <w:highlight w:val="yellow"/>
+        </w:rPr>
+        <w:t>父母雙亡的未婚子女</w:t>
+      </w:r>
+      <w:bookmarkEnd w:id="1"/>
+      <w:r>
+        <w:t>。(2)</w:t>
       </w:r>
       <w:r>
         <w:rPr>
@@ -413,7 +438,15 @@
         <w:t>聯合家庭</w:t>
       </w:r>
       <w:r>
-        <w:t>,指有一個以上多核心的家庭,一般是子女成婚後繼續和父母在一個家庭裏生活,成了兩代重叠多核心家庭,或成婚後的兄弟不分家構成同胞多核心家庭,在中國通常稱作"大家庭”。</w:t>
+        <w:t>,指有一個以上多核心的家庭,一般是子女成婚後繼續和父母在一個家庭裏生活,成了兩代重叠多核心家庭,或</w:t>
+      </w:r>
+      <w:bookmarkStart w:id="2" w:name="_Hlk65957465"/>
+      <w:r>
+        <w:t>成婚後的兄弟不分家</w:t>
+      </w:r>
+      <w:bookmarkEnd w:id="2"/>
+      <w:r>
+        <w:t>構成同胞多核心家庭,在中國通常稱作"大家庭”。</w:t>
       </w:r>
     </w:p>
     <w:p>

</xml_diff>